<commit_message>
update YFT area definition
</commit_message>
<xml_diff>
--- a/manual/YFT_irregular_before_2000.docx
+++ b/manual/YFT_irregular_before_2000.docx
@@ -89,7 +89,7 @@
         <w:pStyle w:val="Date"/>
       </w:pPr>
       <w:r>
-        <w:t xml:space="preserve">2024-09-26</w:t>
+        <w:t xml:space="preserve">2024-11-15</w:t>
       </w:r>
     </w:p>
     <w:p>
@@ -1511,6 +1511,18 @@
         <w:rPr>
           <w:rStyle w:val="NormalTok"/>
         </w:rPr>
+        <w:t xml:space="preserve">,</w:t>
+      </w:r>
+      <w:r>
+        <w:rPr>
+          <w:rStyle w:val="StringTok"/>
+        </w:rPr>
+        <w:t xml:space="preserve">"A5"</w:t>
+      </w:r>
+      <w:r>
+        <w:rPr>
+          <w:rStyle w:val="NormalTok"/>
+        </w:rPr>
         <w:t xml:space="preserve">))</w:t>
       </w:r>
       <w:r>
@@ -2715,6 +2727,30 @@
         <w:rPr>
           <w:rStyle w:val="NormalTok"/>
         </w:rPr>
+        <w:t xml:space="preserve">,</w:t>
+      </w:r>
+      <w:r>
+        <w:rPr>
+          <w:rStyle w:val="StringTok"/>
+        </w:rPr>
+        <w:t xml:space="preserve">"A4"</w:t>
+      </w:r>
+      <w:r>
+        <w:rPr>
+          <w:rStyle w:val="NormalTok"/>
+        </w:rPr>
+        <w:t xml:space="preserve">,</w:t>
+      </w:r>
+      <w:r>
+        <w:rPr>
+          <w:rStyle w:val="StringTok"/>
+        </w:rPr>
+        <w:t xml:space="preserve">"A5"</w:t>
+      </w:r>
+      <w:r>
+        <w:rPr>
+          <w:rStyle w:val="NormalTok"/>
+        </w:rPr>
         <w:t xml:space="preserve">))</w:t>
       </w:r>
       <w:r>
@@ -3932,6 +3968,18 @@
           <w:rStyle w:val="StringTok"/>
         </w:rPr>
         <w:t xml:space="preserve">"A4"</w:t>
+      </w:r>
+      <w:r>
+        <w:rPr>
+          <w:rStyle w:val="NormalTok"/>
+        </w:rPr>
+        <w:t xml:space="preserve">,</w:t>
+      </w:r>
+      <w:r>
+        <w:rPr>
+          <w:rStyle w:val="StringTok"/>
+        </w:rPr>
+        <w:t xml:space="preserve">"A5"</w:t>
       </w:r>
       <w:r>
         <w:rPr>

</xml_diff>